<commit_message>
mise à jour et création qgis
</commit_message>
<xml_diff>
--- a/Immigration italienne humanité numerique/Projet_immigration italienne_humnumerique.docx
+++ b/Immigration italienne humanité numerique/Projet_immigration italienne_humnumerique.docx
@@ -49,13 +49,6 @@
     <w:p>
       <w:pPr>
         <w:rPr>
-          <w:u w:val="single"/>
-        </w:rPr>
-      </w:pPr>
-    </w:p>
-    <w:p>
-      <w:pPr>
-        <w:rPr>
           <w:color w:val="215E99" w:themeColor="text2" w:themeTint="BF"/>
           <w:sz w:val="28"/>
           <w:szCs w:val="28"/>
@@ -73,6 +66,13 @@
       </w:r>
     </w:p>
     <w:p>
+      <w:pPr>
+        <w:rPr>
+          <w:i/>
+          <w:iCs/>
+          <w:color w:val="000000"/>
+        </w:rPr>
+      </w:pPr>
       <w:r>
         <w:t>Cette recherche se propose d’étudier la migration italienne à La Chaux-de-Fonds entre 1848 et 1870, une période clé dans la redéfinition de la communauté urbaine et des populations étrangères, marquée par d’importants progrès en matière de droits civils et sociaux, notamment pour les citoyens et les immigrés, ainsi que par des enjeux liés à la santé.</w:t>
       </w:r>
@@ -114,23 +114,44 @@
           <w:rStyle w:val="Enfasicorsivo"/>
           <w:color w:val="000000"/>
         </w:rPr>
-        <w:t xml:space="preserve">Società </w:t>
-      </w:r>
-      <w:proofErr w:type="spellStart"/>
+        <w:t>Società</w:t>
+      </w:r>
       <w:r>
         <w:rPr>
           <w:rStyle w:val="Enfasicorsivo"/>
           <w:color w:val="000000"/>
         </w:rPr>
-        <w:t>Italiana</w:t>
-      </w:r>
-      <w:proofErr w:type="spellEnd"/>
+        <w:t xml:space="preserve"> </w:t>
+      </w:r>
+      <w:proofErr w:type="spellStart"/>
       <w:r>
         <w:rPr>
           <w:rStyle w:val="Enfasicorsivo"/>
           <w:color w:val="000000"/>
         </w:rPr>
-        <w:t xml:space="preserve"> di Mutuo Soccorso</w:t>
+        <w:t>Italiana</w:t>
+      </w:r>
+      <w:proofErr w:type="spellEnd"/>
+      <w:r>
+        <w:rPr>
+          <w:rStyle w:val="Enfasicorsivo"/>
+          <w:color w:val="000000"/>
+        </w:rPr>
+        <w:t xml:space="preserve"> di Mutu</w:t>
+      </w:r>
+      <w:r>
+        <w:rPr>
+          <w:rStyle w:val="Enfasicorsivo"/>
+          <w:color w:val="000000"/>
+        </w:rPr>
+        <w:t xml:space="preserve">o </w:t>
+      </w:r>
+      <w:r>
+        <w:rPr>
+          <w:rStyle w:val="Enfasicorsivo"/>
+          <w:color w:val="000000"/>
+        </w:rPr>
+        <w:t>Soccorso</w:t>
       </w:r>
       <w:r>
         <w:rPr>
@@ -170,7 +191,13 @@
       </w:r>
       <w:proofErr w:type="gramStart"/>
       <w:r>
-        <w:t xml:space="preserve">ces </w:t>
+        <w:t>ce</w:t>
+      </w:r>
+      <w:r>
+        <w:t>s</w:t>
+      </w:r>
+      <w:r>
+        <w:t xml:space="preserve"> </w:t>
       </w:r>
       <w:proofErr w:type="spellStart"/>
       <w:r>
@@ -194,6 +221,160 @@
       </w:r>
     </w:p>
     <w:p/>
+    <w:p>
+      <w:pPr>
+        <w:pStyle w:val="Titolo2"/>
+        <w:rPr>
+          <w:rFonts w:ascii="Times New Roman" w:hAnsi="Times New Roman" w:cs="Times New Roman"/>
+          <w:sz w:val="28"/>
+          <w:szCs w:val="28"/>
+          <w:u w:val="single"/>
+        </w:rPr>
+      </w:pPr>
+      <w:r>
+        <w:rPr>
+          <w:rFonts w:ascii="Times New Roman" w:hAnsi="Times New Roman" w:cs="Times New Roman"/>
+          <w:sz w:val="28"/>
+          <w:szCs w:val="28"/>
+          <w:u w:val="single"/>
+        </w:rPr>
+        <w:lastRenderedPageBreak/>
+        <w:t>Corpus de données et délimitation temporelle</w:t>
+      </w:r>
+    </w:p>
+    <w:p>
+      <w:r>
+        <w:t xml:space="preserve">Les données sur lesquelles repose et travaille ma recherche proviennent d’un important travail de recensement et de synthèse mené par l’historien Giovanni Marsico. Tout au long de sa carrière, celui-ci a compilé, sous forme de tableaux, les informations issues des archives du Contrôle des habitants et de la Police des étrangers. Ces tableaux, qui reproduisent fidèlement les sources originales, recensent </w:t>
+      </w:r>
+      <w:proofErr w:type="spellStart"/>
+      <w:r>
+        <w:t>tou·te·s</w:t>
+      </w:r>
+      <w:proofErr w:type="spellEnd"/>
+      <w:r>
+        <w:t xml:space="preserve"> les </w:t>
+      </w:r>
+      <w:proofErr w:type="spellStart"/>
+      <w:r>
+        <w:t>Italien·ne·s</w:t>
+      </w:r>
+      <w:proofErr w:type="spellEnd"/>
+      <w:r>
+        <w:t xml:space="preserve"> </w:t>
+      </w:r>
+      <w:proofErr w:type="spellStart"/>
+      <w:r>
+        <w:t>enregistré·e·s</w:t>
+      </w:r>
+      <w:proofErr w:type="spellEnd"/>
+      <w:r>
+        <w:t xml:space="preserve"> dans la commune de La Chaux-de-Fonds entre 1814 et 19</w:t>
+      </w:r>
+      <w:r>
+        <w:t>13</w:t>
+      </w:r>
+      <w:r>
+        <w:t>.</w:t>
+      </w:r>
+    </w:p>
+    <w:p>
+      <w:r>
+        <w:t xml:space="preserve">Dans le cadre de mon étude, je me concentrerai sur une période spécifique, allant de 1848 à 1870. </w:t>
+      </w:r>
+      <w:r>
+        <w:t>Toutefois, a</w:t>
+      </w:r>
+      <w:r>
+        <w:t>fin de rendre l’analyse des données plus aisée, je serai peut-être amenée à scinder cette période en deux sous-sections distinctes : 1848–1857 et 1862–1870.</w:t>
+      </w:r>
+      <w:r>
+        <w:t xml:space="preserve"> </w:t>
+      </w:r>
+      <w:r>
+        <w:t>Cette division permet d</w:t>
+      </w:r>
+      <w:r>
+        <w:t>ans tous les cas</w:t>
+      </w:r>
+      <w:r>
+        <w:t xml:space="preserve"> </w:t>
+      </w:r>
+      <w:r>
+        <w:t>d’</w:t>
+      </w:r>
+      <w:r>
+        <w:t>appréhender les évolutions des dynamiques migratoires après l’unification de l’Italie en 1861, même si elle implique de laisser de côté cinq années d’immigration.</w:t>
+      </w:r>
+    </w:p>
+    <w:p>
+      <w:r>
+        <w:t xml:space="preserve">Je suis consciente des limites liées à la vérification complète de l’exactitude des données. Néanmoins, je m’appuie en partie sur la rigueur du travail de transcription effectué par les chercheurs, tout en procédant ponctuellement à des vérifications. </w:t>
+      </w:r>
+    </w:p>
+    <w:p/>
+    <w:p>
+      <w:r>
+        <w:rPr>
+          <w:highlight w:val="yellow"/>
+        </w:rPr>
+        <w:t>Attention :</w:t>
+      </w:r>
+      <w:r>
+        <w:t xml:space="preserve"> </w:t>
+      </w:r>
+      <w:r>
+        <w:t xml:space="preserve">Il est important de souligner que, dans la première partie des données, c'est-à-dire entre 1848 et 1860, le Royaume de Sardaigne apparaît comme le principal pays d'origine des </w:t>
+      </w:r>
+      <w:proofErr w:type="spellStart"/>
+      <w:r>
+        <w:t>migrant·e·s</w:t>
+      </w:r>
+      <w:proofErr w:type="spellEnd"/>
+      <w:r>
+        <w:t xml:space="preserve"> italiens. À cette époque, le Royaume de Sardaigne s'étendait sur tout le nord-ouest de l'Italie, y compris la Savoie, région qui faisait alors partie du royaume. Cette situation géopolitique change en 1861, avec la création de l’Italie en tant qu'État-nation et la cession de la Savoie à la France. Dès lors, on constate, tant dans les sources que dans celles rédigées par Marsico, que l'origine des </w:t>
+      </w:r>
+      <w:proofErr w:type="spellStart"/>
+      <w:r>
+        <w:t>migrant·e·s</w:t>
+      </w:r>
+      <w:proofErr w:type="spellEnd"/>
+      <w:r>
+        <w:t xml:space="preserve"> est désormais désignée comme étant "l’Italie"</w:t>
+      </w:r>
+      <w:r>
+        <w:t>, désignation/mot qu’avant on ne retrouve jamais.</w:t>
+      </w:r>
+    </w:p>
+    <w:p>
+      <w:pPr>
+        <w:spacing w:line="278" w:lineRule="auto"/>
+        <w:jc w:val="left"/>
+      </w:pPr>
+      <w:r>
+        <w:t xml:space="preserve"> </w:t>
+      </w:r>
+    </w:p>
+    <w:p>
+      <w:pPr>
+        <w:spacing w:line="278" w:lineRule="auto"/>
+        <w:jc w:val="left"/>
+        <w:rPr>
+          <w:color w:val="215E99" w:themeColor="text2" w:themeTint="BF"/>
+          <w:sz w:val="28"/>
+          <w:szCs w:val="28"/>
+          <w:u w:val="single"/>
+        </w:rPr>
+      </w:pPr>
+      <w:r>
+        <w:rPr>
+          <w:color w:val="215E99" w:themeColor="text2" w:themeTint="BF"/>
+          <w:sz w:val="28"/>
+          <w:szCs w:val="28"/>
+          <w:u w:val="single"/>
+        </w:rPr>
+        <w:br w:type="page"/>
+      </w:r>
+    </w:p>
     <w:p>
       <w:pPr>
         <w:rPr>
@@ -1185,7 +1366,7 @@
       <w:rPr>
         <w:noProof/>
       </w:rPr>
-      <w:t>08.04.25</w:t>
+      <w:t>11.04.25</w:t>
     </w:r>
     <w:r>
       <w:fldChar w:fldCharType="end"/>
@@ -1871,7 +2052,6 @@
     <w:next w:val="Normale"/>
     <w:link w:val="Titolo2Carattere"/>
     <w:uiPriority w:val="9"/>
-    <w:semiHidden/>
     <w:unhideWhenUsed/>
     <w:qFormat/>
     <w:rsid w:val="008A305D"/>
@@ -2089,7 +2269,6 @@
     <w:basedOn w:val="Carpredefinitoparagrafo"/>
     <w:link w:val="Titolo2"/>
     <w:uiPriority w:val="9"/>
-    <w:semiHidden/>
     <w:rsid w:val="008A305D"/>
     <w:rPr>
       <w:rFonts w:asciiTheme="majorHAnsi" w:eastAsiaTheme="majorEastAsia" w:hAnsiTheme="majorHAnsi" w:cstheme="majorBidi"/>

</xml_diff>